<commit_message>
Projeto com API (nao funcional)
</commit_message>
<xml_diff>
--- a/santo´s/motos/Honda CB 550 1975/Honda CB 550 Four Super Sport 1975.docx
+++ b/santo´s/motos/Honda CB 550 1975/Honda CB 550 Four Super Sport 1975.docx
@@ -4,6 +4,12 @@
   <w:body>
     <w:p>
       <w:r>
+        <w:t>–––––––</w:t>
+      </w:r>
+      <w:r>
+        <w:rPr>
+          <w:noProof/>
+        </w:rPr>
         <w:drawing>
           <wp:inline distT="0" distB="0" distL="0" distR="0" wp14:anchorId="6226A140" wp14:editId="6A414366">
             <wp:extent cx="5400040" cy="1233170"/>

</xml_diff>